<commit_message>
Update 12/23/2022 4:23AM EST
Updates as of 4:23AM EST on 12/23/2022.
</commit_message>
<xml_diff>
--- a/WAR CRIME PREVENTION SECURITY SYSTEMS/ILLEGAL ACTS/EXTRAJUDICIAL EXECUTION ACT PREVENTION/20221221 - MCE123 Technology Development - Extrajudicial Execution Act Prevention Security Systems - v1.0.0.3.docx
+++ b/WAR CRIME PREVENTION SECURITY SYSTEMS/ILLEGAL ACTS/EXTRAJUDICIAL EXECUTION ACT PREVENTION/20221221 - MCE123 Technology Development - Extrajudicial Execution Act Prevention Security Systems - v1.0.0.3.docx
@@ -225,7 +225,7 @@
           <w:sz w:val="28"/>
           <w:szCs w:val="28"/>
         </w:rPr>
-        <w:t>12/21/2022 3:21:05 PM</w:t>
+        <w:t>12/22/2022 10:27:08 PM</w:t>
       </w:r>
     </w:p>
     <w:p>
@@ -358,8 +358,585 @@
         <w:rPr>
           <w:b/>
           <w:bCs/>
+          <w:color w:val="0070C0"/>
+        </w:rPr>
+        <w:t>THAT</w:t>
+      </w:r>
+      <w:r>
+        <w:t xml:space="preserve"> </w:t>
+      </w:r>
+      <w:r>
+        <w:rPr>
+          <w:b/>
+          <w:bCs/>
+          <w:color w:val="FF0000"/>
+        </w:rPr>
+        <w:t xml:space="preserve">ANY </w:t>
+      </w:r>
+      <w:r>
+        <w:rPr>
+          <w:b/>
+          <w:bCs/>
+          <w:color w:val="FF0000"/>
+        </w:rPr>
+        <w:t xml:space="preserve">EXTRAJUDICIAL </w:t>
+      </w:r>
+      <w:r>
+        <w:rPr>
+          <w:b/>
+          <w:bCs/>
+          <w:color w:val="FF0000"/>
+        </w:rPr>
+        <w:t xml:space="preserve">EXECUTION </w:t>
+      </w:r>
+      <w:r>
+        <w:rPr>
+          <w:b/>
+          <w:bCs/>
+          <w:color w:val="FF0000"/>
+        </w:rPr>
+        <w:t>ACT</w:t>
+      </w:r>
+      <w:r>
+        <w:t xml:space="preserve"> </w:t>
+      </w:r>
+      <w:r>
+        <w:rPr>
+          <w:b/>
+          <w:bCs/>
           <w:color w:val="92D050"/>
         </w:rPr>
+        <w:t>AGAINST</w:t>
+      </w:r>
+      <w:r>
+        <w:t xml:space="preserve"> </w:t>
+      </w:r>
+      <w:r>
+        <w:rPr>
+          <w:b/>
+          <w:bCs/>
+          <w:color w:val="FF0000"/>
+        </w:rPr>
+        <w:t>ANY PROTECTEE</w:t>
+      </w:r>
+      <w:r>
+        <w:rPr>
+          <w:b/>
+          <w:bCs/>
+          <w:color w:val="FF0000"/>
+        </w:rPr>
+        <w:t xml:space="preserve"> OF PATRICK</w:t>
+      </w:r>
+      <w:r>
+        <w:t xml:space="preserve"> </w:t>
+      </w:r>
+      <w:r>
+        <w:rPr>
+          <w:b/>
+          <w:bCs/>
+          <w:color w:val="92D050"/>
+        </w:rPr>
+        <w:t>INCLUDING</w:t>
+      </w:r>
+      <w:r>
+        <w:rPr>
+          <w:b/>
+          <w:bCs/>
+        </w:rPr>
+        <w:t xml:space="preserve">, </w:t>
+      </w:r>
+      <w:r>
+        <w:rPr>
+          <w:b/>
+          <w:bCs/>
+          <w:color w:val="00B0F0"/>
+        </w:rPr>
+        <w:t>HOWEVER</w:t>
+      </w:r>
+      <w:r>
+        <w:rPr>
+          <w:b/>
+          <w:bCs/>
+        </w:rPr>
+        <w:t xml:space="preserve"> </w:t>
+      </w:r>
+      <w:r>
+        <w:rPr>
+          <w:b/>
+          <w:bCs/>
+          <w:color w:val="C00000"/>
+        </w:rPr>
+        <w:t>NOT</w:t>
+      </w:r>
+      <w:r>
+        <w:rPr>
+          <w:b/>
+          <w:bCs/>
+        </w:rPr>
+        <w:t xml:space="preserve"> </w:t>
+      </w:r>
+      <w:r>
+        <w:rPr>
+          <w:b/>
+          <w:bCs/>
+          <w:color w:val="7030A0"/>
+        </w:rPr>
+        <w:t>LIMITED</w:t>
+      </w:r>
+      <w:r>
+        <w:rPr>
+          <w:b/>
+          <w:bCs/>
+        </w:rPr>
+        <w:t xml:space="preserve"> </w:t>
+      </w:r>
+      <w:r>
+        <w:rPr>
+          <w:b/>
+          <w:bCs/>
+          <w:color w:val="0070C0"/>
+        </w:rPr>
+        <w:t>TO</w:t>
+      </w:r>
+      <w:r>
+        <w:rPr>
+          <w:b/>
+          <w:bCs/>
+        </w:rPr>
+        <w:t xml:space="preserve"> </w:t>
+      </w:r>
+      <w:r>
+        <w:rPr>
+          <w:b/>
+          <w:bCs/>
+          <w:color w:val="FF0000"/>
+        </w:rPr>
+        <w:t>ANY PROTECTED WITNESS</w:t>
+      </w:r>
+      <w:r>
+        <w:rPr>
+          <w:b/>
+          <w:bCs/>
+        </w:rPr>
+        <w:t xml:space="preserve"> </w:t>
+      </w:r>
+      <w:r>
+        <w:rPr>
+          <w:b/>
+          <w:bCs/>
+          <w:color w:val="00B0F0"/>
+        </w:rPr>
+        <w:t>XOR</w:t>
+      </w:r>
+      <w:r>
+        <w:rPr>
+          <w:b/>
+          <w:bCs/>
+        </w:rPr>
+        <w:t xml:space="preserve"> </w:t>
+      </w:r>
+      <w:r>
+        <w:rPr>
+          <w:b/>
+          <w:bCs/>
+        </w:rPr>
+        <w:t xml:space="preserve">                                                                     </w:t>
+      </w:r>
+      <w:r>
+        <w:rPr>
+          <w:b/>
+          <w:bCs/>
+          <w:color w:val="FF0000"/>
+        </w:rPr>
+        <w:t>ANY PROTECTED LAW ENFORCEMENT OFFICER</w:t>
+      </w:r>
+      <w:r>
+        <w:rPr>
+          <w:b/>
+          <w:bCs/>
+        </w:rPr>
+        <w:t xml:space="preserve"> </w:t>
+      </w:r>
+      <w:r>
+        <w:rPr>
+          <w:b/>
+          <w:bCs/>
+          <w:color w:val="00B0F0"/>
+        </w:rPr>
+        <w:t>XOR</w:t>
+      </w:r>
+      <w:r>
+        <w:rPr>
+          <w:b/>
+          <w:bCs/>
+        </w:rPr>
+        <w:t xml:space="preserve"> </w:t>
+      </w:r>
+      <w:r>
+        <w:rPr>
+          <w:b/>
+          <w:bCs/>
+          <w:color w:val="FF0000"/>
+        </w:rPr>
+        <w:t>ANY PROTECTED MILITARY OFFICER</w:t>
+      </w:r>
+      <w:r>
+        <w:rPr>
+          <w:b/>
+          <w:bCs/>
+        </w:rPr>
+        <w:t xml:space="preserve"> </w:t>
+      </w:r>
+      <w:r>
+        <w:rPr>
+          <w:b/>
+          <w:bCs/>
+          <w:color w:val="00B0F0"/>
+        </w:rPr>
+        <w:t>XOR</w:t>
+      </w:r>
+      <w:r>
+        <w:rPr>
+          <w:b/>
+          <w:bCs/>
+        </w:rPr>
+        <w:t xml:space="preserve"> </w:t>
+      </w:r>
+      <w:r>
+        <w:rPr>
+          <w:b/>
+          <w:bCs/>
+        </w:rPr>
+        <w:t xml:space="preserve">    </w:t>
+      </w:r>
+      <w:r>
+        <w:rPr>
+          <w:b/>
+          <w:bCs/>
+          <w:color w:val="FF0000"/>
+        </w:rPr>
+        <w:t>ANY PROTECTED ADMINISTRATOR</w:t>
+      </w:r>
+      <w:r>
+        <w:rPr>
+          <w:b/>
+          <w:bCs/>
+        </w:rPr>
+        <w:t xml:space="preserve"> </w:t>
+      </w:r>
+      <w:r>
+        <w:rPr>
+          <w:b/>
+          <w:bCs/>
+          <w:color w:val="00B0F0"/>
+        </w:rPr>
+        <w:t>XOR</w:t>
+      </w:r>
+      <w:r>
+        <w:rPr>
+          <w:b/>
+          <w:bCs/>
+        </w:rPr>
+        <w:t xml:space="preserve"> </w:t>
+      </w:r>
+      <w:r>
+        <w:rPr>
+          <w:b/>
+          <w:bCs/>
+          <w:color w:val="FF0000"/>
+        </w:rPr>
+        <w:t>ANY PROTECTED UNITED NATIONS OFFICIAL</w:t>
+      </w:r>
+      <w:r>
+        <w:rPr>
+          <w:b/>
+          <w:bCs/>
+        </w:rPr>
+        <w:t xml:space="preserve"> </w:t>
+      </w:r>
+      <w:r>
+        <w:rPr>
+          <w:b/>
+          <w:bCs/>
+          <w:color w:val="00B0F0"/>
+        </w:rPr>
+        <w:t>XOR</w:t>
+      </w:r>
+      <w:r>
+        <w:rPr>
+          <w:b/>
+          <w:bCs/>
+        </w:rPr>
+        <w:t xml:space="preserve"> </w:t>
+      </w:r>
+      <w:r>
+        <w:rPr>
+          <w:b/>
+          <w:bCs/>
+        </w:rPr>
+        <w:t xml:space="preserve">           </w:t>
+      </w:r>
+      <w:r>
+        <w:rPr>
+          <w:b/>
+          <w:bCs/>
+          <w:color w:val="FF0000"/>
+        </w:rPr>
+        <w:t xml:space="preserve">ANY </w:t>
+      </w:r>
+      <w:r>
+        <w:rPr>
+          <w:b/>
+          <w:bCs/>
+          <w:color w:val="FF0000"/>
+        </w:rPr>
+        <w:t>ATTORNEY</w:t>
+      </w:r>
+      <w:r>
+        <w:rPr>
+          <w:b/>
+          <w:bCs/>
+          <w:color w:val="00B0F0"/>
+        </w:rPr>
+        <w:t xml:space="preserve"> </w:t>
+      </w:r>
+      <w:r>
+        <w:rPr>
+          <w:b/>
+          <w:bCs/>
+          <w:color w:val="00B0F0"/>
+        </w:rPr>
+        <w:t>XOR</w:t>
+      </w:r>
+      <w:r>
+        <w:rPr>
+          <w:b/>
+          <w:bCs/>
+        </w:rPr>
+        <w:t xml:space="preserve"> </w:t>
+      </w:r>
+      <w:r>
+        <w:rPr>
+          <w:b/>
+          <w:bCs/>
+          <w:color w:val="FF0000"/>
+        </w:rPr>
+        <w:t xml:space="preserve">ANY </w:t>
+      </w:r>
+      <w:r>
+        <w:rPr>
+          <w:b/>
+          <w:bCs/>
+          <w:color w:val="FF0000"/>
+        </w:rPr>
+        <w:t>JUSTICE</w:t>
+      </w:r>
+      <w:r>
+        <w:rPr>
+          <w:b/>
+          <w:bCs/>
+          <w:color w:val="00B0F0"/>
+        </w:rPr>
+        <w:t xml:space="preserve"> XOR</w:t>
+      </w:r>
+      <w:r>
+        <w:rPr>
+          <w:b/>
+          <w:bCs/>
+        </w:rPr>
+        <w:t xml:space="preserve"> </w:t>
+      </w:r>
+      <w:r>
+        <w:rPr>
+          <w:b/>
+          <w:bCs/>
+          <w:color w:val="FF0000"/>
+        </w:rPr>
+        <w:t>ANY LEGISLATOR</w:t>
+      </w:r>
+      <w:r>
+        <w:rPr>
+          <w:b/>
+          <w:bCs/>
+        </w:rPr>
+        <w:t xml:space="preserve"> </w:t>
+      </w:r>
+      <w:r>
+        <w:rPr>
+          <w:b/>
+          <w:bCs/>
+          <w:color w:val="00B0F0"/>
+        </w:rPr>
+        <w:t>XOR</w:t>
+      </w:r>
+      <w:r>
+        <w:rPr>
+          <w:b/>
+          <w:bCs/>
+        </w:rPr>
+        <w:t xml:space="preserve">                                                                 </w:t>
+      </w:r>
+      <w:r>
+        <w:rPr>
+          <w:b/>
+          <w:bCs/>
+          <w:color w:val="FF0000"/>
+        </w:rPr>
+        <w:t>ANY PROTECTED GOVERNMENT OFFICIAL</w:t>
+      </w:r>
+      <w:r>
+        <w:t xml:space="preserve"> </w:t>
+      </w:r>
+      <w:r>
+        <w:rPr>
+          <w:b/>
+          <w:bCs/>
+          <w:color w:val="00B0F0"/>
+        </w:rPr>
+        <w:t>XOR</w:t>
+      </w:r>
+      <w:r>
+        <w:t xml:space="preserve"> </w:t>
+      </w:r>
+      <w:r>
+        <w:rPr>
+          <w:b/>
+          <w:bCs/>
+          <w:color w:val="FF0000"/>
+        </w:rPr>
+        <w:t xml:space="preserve">ANY </w:t>
+      </w:r>
+      <w:r>
+        <w:rPr>
+          <w:b/>
+          <w:bCs/>
+          <w:color w:val="FF0000"/>
+        </w:rPr>
+        <w:t>SECRET SERVICE PROTECTEE</w:t>
+      </w:r>
+      <w:r>
+        <w:rPr>
+          <w:b/>
+          <w:bCs/>
+          <w:color w:val="C00000"/>
+        </w:rPr>
+        <w:t xml:space="preserve"> </w:t>
+      </w:r>
+      <w:r>
+        <w:rPr>
+          <w:b/>
+          <w:bCs/>
+          <w:color w:val="C00000"/>
+        </w:rPr>
+        <w:t>NEVER</w:t>
+      </w:r>
+      <w:r>
+        <w:t xml:space="preserve"> </w:t>
+      </w:r>
+      <w:r>
+        <w:rPr>
+          <w:b/>
+          <w:bCs/>
+          <w:color w:val="7030A0"/>
+        </w:rPr>
+        <w:t>OCCURS</w:t>
+      </w:r>
+      <w:r>
+        <w:t>,</w:t>
+      </w:r>
+      <w:r>
+        <w:t xml:space="preserve">                                                         </w:t>
+      </w:r>
+      <w:r>
+        <w:rPr>
+          <w:b/>
+          <w:bCs/>
+          <w:color w:val="00B0F0"/>
+        </w:rPr>
+        <w:t>IMPLICITLY</w:t>
+      </w:r>
+      <w:r>
+        <w:rPr>
+          <w:b/>
+          <w:bCs/>
+          <w:color w:val="00B0F0"/>
+        </w:rPr>
+        <w:t>-EXPLICITLY GLOBALLY VIRULENTLY</w:t>
+      </w:r>
+      <w:r>
+        <w:rPr>
+          <w:b/>
+          <w:bCs/>
+          <w:color w:val="00B0F0"/>
+        </w:rPr>
+        <w:t xml:space="preserve"> DEFINED</w:t>
+      </w:r>
+      <w:r>
+        <w:t>.</w:t>
+      </w:r>
+    </w:p>
+    <w:p>
+      <w:pPr>
+        <w:ind w:left="360" w:hanging="360"/>
+        <w:jc w:val="both"/>
+        <w:rPr>
+          <w:u w:val="single"/>
+        </w:rPr>
+      </w:pPr>
+      <w:r>
+        <w:rPr>
+          <w:u w:val="single"/>
+        </w:rPr>
+        <w:t xml:space="preserve">AUTONOMOUS </w:t>
+      </w:r>
+      <w:r>
+        <w:rPr>
+          <w:u w:val="single"/>
+        </w:rPr>
+        <w:t xml:space="preserve">PREEMINENT </w:t>
+      </w:r>
+      <w:r>
+        <w:rPr>
+          <w:u w:val="single"/>
+        </w:rPr>
+        <w:t>EXTRAJUDICIAL EXECUTION ACT</w:t>
+      </w:r>
+      <w:r>
+        <w:rPr>
+          <w:u w:val="single"/>
+        </w:rPr>
+        <w:t xml:space="preserve"> PREVENTION SECURITY SYSTEMS</w:t>
+      </w:r>
+      <w:r>
+        <w:t xml:space="preserve"> (</w:t>
+      </w:r>
+      <w:r>
+        <w:rPr>
+          <w:b/>
+          <w:bCs/>
+        </w:rPr>
+        <w:t>2022</w:t>
+      </w:r>
+      <w:r>
+        <w:t xml:space="preserve">) – </w:t>
+      </w:r>
+      <w:r>
+        <w:rPr>
+          <w:b/>
+          <w:bCs/>
+          <w:color w:val="7030A0"/>
+        </w:rPr>
+        <w:t>ENSURES</w:t>
+      </w:r>
+      <w:r>
+        <w:t xml:space="preserve"> </w:t>
+      </w:r>
+      <w:r>
+        <w:rPr>
+          <w:b/>
+          <w:bCs/>
+          <w:color w:val="0070C0"/>
+        </w:rPr>
         <w:t>THAT</w:t>
       </w:r>
       <w:r>
@@ -379,7 +956,7 @@
           <w:bCs/>
           <w:color w:val="FF0000"/>
         </w:rPr>
-        <w:t xml:space="preserve">EXTRAJUDICIAL </w:t>
+        <w:t xml:space="preserve">PREEMINENT </w:t>
       </w:r>
       <w:r>
         <w:rPr>
@@ -387,7 +964,24 @@
           <w:bCs/>
           <w:color w:val="FF0000"/>
         </w:rPr>
-        <w:t xml:space="preserve">EXECUTION </w:t>
+        <w:t>EXTRAJUDICIAL EXECUTION ACT</w:t>
+      </w:r>
+      <w:r>
+        <w:t xml:space="preserve"> </w:t>
+      </w:r>
+      <w:r>
+        <w:rPr>
+          <w:b/>
+          <w:bCs/>
+          <w:color w:val="92D050"/>
+        </w:rPr>
+        <w:t>AGAINST</w:t>
+      </w:r>
+      <w:r>
+        <w:t xml:space="preserve"> </w:t>
+      </w:r>
+      <w:r>
+        <w:t xml:space="preserve">                                        </w:t>
       </w:r>
       <w:r>
         <w:rPr>
@@ -395,7 +989,15 @@
           <w:bCs/>
           <w:color w:val="FF0000"/>
         </w:rPr>
-        <w:t>ACT</w:t>
+        <w:t>ANY PROTECTEE</w:t>
+      </w:r>
+      <w:r>
+        <w:rPr>
+          <w:b/>
+          <w:bCs/>
+          <w:color w:val="FF0000"/>
+        </w:rPr>
+        <w:t xml:space="preserve"> OF PATRICK</w:t>
       </w:r>
       <w:r>
         <w:t xml:space="preserve"> </w:t>
@@ -406,9 +1008,73 @@
           <w:bCs/>
           <w:color w:val="92D050"/>
         </w:rPr>
-        <w:t>AGAINST</w:t>
-      </w:r>
-      <w:r>
+        <w:t>INCLUDING</w:t>
+      </w:r>
+      <w:r>
+        <w:rPr>
+          <w:b/>
+          <w:bCs/>
+        </w:rPr>
+        <w:t xml:space="preserve">, </w:t>
+      </w:r>
+      <w:r>
+        <w:rPr>
+          <w:b/>
+          <w:bCs/>
+          <w:color w:val="00B0F0"/>
+        </w:rPr>
+        <w:t>HOWEVER</w:t>
+      </w:r>
+      <w:r>
+        <w:rPr>
+          <w:b/>
+          <w:bCs/>
+        </w:rPr>
+        <w:t xml:space="preserve"> </w:t>
+      </w:r>
+      <w:r>
+        <w:rPr>
+          <w:b/>
+          <w:bCs/>
+          <w:color w:val="C00000"/>
+        </w:rPr>
+        <w:t>NOT</w:t>
+      </w:r>
+      <w:r>
+        <w:rPr>
+          <w:b/>
+          <w:bCs/>
+        </w:rPr>
+        <w:t xml:space="preserve"> </w:t>
+      </w:r>
+      <w:r>
+        <w:rPr>
+          <w:b/>
+          <w:bCs/>
+          <w:color w:val="7030A0"/>
+        </w:rPr>
+        <w:t>LIMITED</w:t>
+      </w:r>
+      <w:r>
+        <w:rPr>
+          <w:b/>
+          <w:bCs/>
+        </w:rPr>
+        <w:t xml:space="preserve"> </w:t>
+      </w:r>
+      <w:r>
+        <w:rPr>
+          <w:b/>
+          <w:bCs/>
+          <w:color w:val="0070C0"/>
+        </w:rPr>
+        <w:t>TO</w:t>
+      </w:r>
+      <w:r>
+        <w:rPr>
+          <w:b/>
+          <w:bCs/>
+        </w:rPr>
         <w:t xml:space="preserve"> </w:t>
       </w:r>
       <w:r>
@@ -417,7 +1083,29 @@
           <w:bCs/>
           <w:color w:val="FF0000"/>
         </w:rPr>
-        <w:t>ANY PROTECTEE</w:t>
+        <w:t>ANY PROTECTED WITNESS</w:t>
+      </w:r>
+      <w:r>
+        <w:rPr>
+          <w:b/>
+          <w:bCs/>
+        </w:rPr>
+        <w:t xml:space="preserve"> </w:t>
+      </w:r>
+      <w:r>
+        <w:rPr>
+          <w:b/>
+          <w:bCs/>
+          <w:color w:val="00B0F0"/>
+        </w:rPr>
+        <w:t>XOR</w:t>
+      </w:r>
+      <w:r>
+        <w:rPr>
+          <w:b/>
+          <w:bCs/>
+        </w:rPr>
+        <w:t xml:space="preserve"> </w:t>
       </w:r>
       <w:r>
         <w:rPr>
@@ -425,10 +1113,271 @@
           <w:bCs/>
           <w:color w:val="FF0000"/>
         </w:rPr>
-        <w:t xml:space="preserve"> OF PATRICK</w:t>
-      </w:r>
-      <w:r>
-        <w:t xml:space="preserve"> </w:t>
+        <w:t>ANY PROTECTED LAW ENFORCEMENT OFFICER</w:t>
+      </w:r>
+      <w:r>
+        <w:rPr>
+          <w:b/>
+          <w:bCs/>
+        </w:rPr>
+        <w:t xml:space="preserve"> </w:t>
+      </w:r>
+      <w:r>
+        <w:rPr>
+          <w:b/>
+          <w:bCs/>
+          <w:color w:val="00B0F0"/>
+        </w:rPr>
+        <w:t>XOR</w:t>
+      </w:r>
+      <w:r>
+        <w:rPr>
+          <w:b/>
+          <w:bCs/>
+        </w:rPr>
+        <w:t xml:space="preserve"> </w:t>
+      </w:r>
+      <w:r>
+        <w:rPr>
+          <w:b/>
+          <w:bCs/>
+          <w:color w:val="FF0000"/>
+        </w:rPr>
+        <w:t>ANY PROTECTED MILITARY OFFICER</w:t>
+      </w:r>
+      <w:r>
+        <w:rPr>
+          <w:b/>
+          <w:bCs/>
+        </w:rPr>
+        <w:t xml:space="preserve"> </w:t>
+      </w:r>
+      <w:r>
+        <w:rPr>
+          <w:b/>
+          <w:bCs/>
+          <w:color w:val="00B0F0"/>
+        </w:rPr>
+        <w:t>XOR</w:t>
+      </w:r>
+      <w:r>
+        <w:rPr>
+          <w:b/>
+          <w:bCs/>
+        </w:rPr>
+        <w:t xml:space="preserve"> </w:t>
+      </w:r>
+      <w:r>
+        <w:rPr>
+          <w:b/>
+          <w:bCs/>
+        </w:rPr>
+        <w:t xml:space="preserve">    </w:t>
+      </w:r>
+      <w:r>
+        <w:rPr>
+          <w:b/>
+          <w:bCs/>
+          <w:color w:val="FF0000"/>
+        </w:rPr>
+        <w:t>ANY PROTECTED ADMINISTRATOR</w:t>
+      </w:r>
+      <w:r>
+        <w:rPr>
+          <w:b/>
+          <w:bCs/>
+        </w:rPr>
+        <w:t xml:space="preserve"> </w:t>
+      </w:r>
+      <w:r>
+        <w:rPr>
+          <w:b/>
+          <w:bCs/>
+          <w:color w:val="00B0F0"/>
+        </w:rPr>
+        <w:t>XOR</w:t>
+      </w:r>
+      <w:r>
+        <w:rPr>
+          <w:b/>
+          <w:bCs/>
+        </w:rPr>
+        <w:t xml:space="preserve"> </w:t>
+      </w:r>
+      <w:r>
+        <w:rPr>
+          <w:b/>
+          <w:bCs/>
+          <w:color w:val="FF0000"/>
+        </w:rPr>
+        <w:t>ANY PROTECTED UNITED NATIONS OFFICIAL</w:t>
+      </w:r>
+      <w:r>
+        <w:rPr>
+          <w:b/>
+          <w:bCs/>
+        </w:rPr>
+        <w:t xml:space="preserve"> </w:t>
+      </w:r>
+      <w:r>
+        <w:rPr>
+          <w:b/>
+          <w:bCs/>
+          <w:color w:val="00B0F0"/>
+        </w:rPr>
+        <w:t>XOR</w:t>
+      </w:r>
+      <w:r>
+        <w:rPr>
+          <w:b/>
+          <w:bCs/>
+        </w:rPr>
+        <w:t xml:space="preserve"> </w:t>
+      </w:r>
+      <w:r>
+        <w:rPr>
+          <w:b/>
+          <w:bCs/>
+        </w:rPr>
+        <w:t xml:space="preserve">           </w:t>
+      </w:r>
+      <w:r>
+        <w:rPr>
+          <w:b/>
+          <w:bCs/>
+          <w:color w:val="FF0000"/>
+        </w:rPr>
+        <w:t xml:space="preserve">ANY </w:t>
+      </w:r>
+      <w:r>
+        <w:rPr>
+          <w:b/>
+          <w:bCs/>
+          <w:color w:val="FF0000"/>
+        </w:rPr>
+        <w:t>ATTORNEY</w:t>
+      </w:r>
+      <w:r>
+        <w:rPr>
+          <w:b/>
+          <w:bCs/>
+          <w:color w:val="00B0F0"/>
+        </w:rPr>
+        <w:t xml:space="preserve"> </w:t>
+      </w:r>
+      <w:r>
+        <w:rPr>
+          <w:b/>
+          <w:bCs/>
+          <w:color w:val="00B0F0"/>
+        </w:rPr>
+        <w:t>XOR</w:t>
+      </w:r>
+      <w:r>
+        <w:rPr>
+          <w:b/>
+          <w:bCs/>
+        </w:rPr>
+        <w:t xml:space="preserve"> </w:t>
+      </w:r>
+      <w:r>
+        <w:rPr>
+          <w:b/>
+          <w:bCs/>
+          <w:color w:val="FF0000"/>
+        </w:rPr>
+        <w:t xml:space="preserve">ANY </w:t>
+      </w:r>
+      <w:r>
+        <w:rPr>
+          <w:b/>
+          <w:bCs/>
+          <w:color w:val="FF0000"/>
+        </w:rPr>
+        <w:t>JUSTICE</w:t>
+      </w:r>
+      <w:r>
+        <w:rPr>
+          <w:b/>
+          <w:bCs/>
+          <w:color w:val="00B0F0"/>
+        </w:rPr>
+        <w:t xml:space="preserve"> XOR</w:t>
+      </w:r>
+      <w:r>
+        <w:rPr>
+          <w:b/>
+          <w:bCs/>
+        </w:rPr>
+        <w:t xml:space="preserve"> </w:t>
+      </w:r>
+      <w:r>
+        <w:rPr>
+          <w:b/>
+          <w:bCs/>
+          <w:color w:val="FF0000"/>
+        </w:rPr>
+        <w:t>ANY LEGISLATOR</w:t>
+      </w:r>
+      <w:r>
+        <w:rPr>
+          <w:b/>
+          <w:bCs/>
+        </w:rPr>
+        <w:t xml:space="preserve"> </w:t>
+      </w:r>
+      <w:r>
+        <w:rPr>
+          <w:b/>
+          <w:bCs/>
+          <w:color w:val="00B0F0"/>
+        </w:rPr>
+        <w:t>XOR</w:t>
+      </w:r>
+      <w:r>
+        <w:rPr>
+          <w:b/>
+          <w:bCs/>
+        </w:rPr>
+        <w:t xml:space="preserve">                                                                 </w:t>
+      </w:r>
+      <w:r>
+        <w:rPr>
+          <w:b/>
+          <w:bCs/>
+          <w:color w:val="FF0000"/>
+        </w:rPr>
+        <w:t>ANY PROTECTED GOVERNMENT OFFICIAL</w:t>
+      </w:r>
+      <w:r>
+        <w:t xml:space="preserve"> </w:t>
+      </w:r>
+      <w:r>
+        <w:rPr>
+          <w:b/>
+          <w:bCs/>
+          <w:color w:val="00B0F0"/>
+        </w:rPr>
+        <w:t>XOR</w:t>
+      </w:r>
+      <w:r>
+        <w:t xml:space="preserve"> </w:t>
+      </w:r>
+      <w:r>
+        <w:rPr>
+          <w:b/>
+          <w:bCs/>
+          <w:color w:val="FF0000"/>
+        </w:rPr>
+        <w:t xml:space="preserve">ANY </w:t>
+      </w:r>
+      <w:r>
+        <w:rPr>
+          <w:b/>
+          <w:bCs/>
+          <w:color w:val="FF0000"/>
+        </w:rPr>
+        <w:t>SECRET SERVICE PROTECTEE</w:t>
       </w:r>
       <w:r>
         <w:rPr>
@@ -436,12 +1385,11 @@
           <w:bCs/>
           <w:color w:val="C00000"/>
         </w:rPr>
-        <w:t>NEVER</w:t>
-      </w:r>
-      <w:r>
-        <w:t xml:space="preserve"> </w:t>
-      </w:r>
-      <w:proofErr w:type="gramStart"/>
+        <w:t xml:space="preserve"> NEVER</w:t>
+      </w:r>
+      <w:r>
+        <w:t xml:space="preserve"> </w:t>
+      </w:r>
       <w:r>
         <w:rPr>
           <w:b/>
@@ -454,11 +1402,10 @@
         <w:t xml:space="preserve">, </w:t>
       </w:r>
       <w:r>
-        <w:t xml:space="preserve">  </w:t>
-      </w:r>
-      <w:proofErr w:type="gramEnd"/>
-      <w:r>
-        <w:t xml:space="preserve">                                                                      </w:t>
+        <w:t xml:space="preserve">             </w:t>
+      </w:r>
+      <w:r>
+        <w:t xml:space="preserve">                                                                        </w:t>
       </w:r>
       <w:r>
         <w:rPr>
@@ -466,23 +1413,7 @@
           <w:bCs/>
           <w:color w:val="00B0F0"/>
         </w:rPr>
-        <w:t>IMPLICITLY</w:t>
-      </w:r>
-      <w:r>
-        <w:rPr>
-          <w:b/>
-          <w:bCs/>
-          <w:color w:val="00B0F0"/>
-        </w:rPr>
-        <w:t>-EXPLICITLY GLOBALLY VIRULENTLY</w:t>
-      </w:r>
-      <w:r>
-        <w:rPr>
-          <w:b/>
-          <w:bCs/>
-          <w:color w:val="00B0F0"/>
-        </w:rPr>
-        <w:t xml:space="preserve"> DEFINED</w:t>
+        <w:t>IMPLICITLY-EXPLICITLY GLOBALLY VIRULENTLY DEFINED</w:t>
       </w:r>
       <w:r>
         <w:t>.</w:t>

</xml_diff>